<commit_message>
Written UAT Test Scripts (may revise)
</commit_message>
<xml_diff>
--- a/Test Documents/Test Scripts/Op1_Begin Use Case - UAT Test Script.docx
+++ b/Test Documents/Test Scripts/Op1_Begin Use Case - UAT Test Script.docx
@@ -200,7 +200,6 @@
           <w:p>
             <w:pPr>
               <w:pStyle w:val="bp"/>
-              <w:ind w:left="-48" w:firstLine="48"/>
               <w:rPr>
                 <w:sz w:val="24"/>
                 <w:szCs w:val="24"/>
@@ -211,24 +210,16 @@
                 <w:sz w:val="24"/>
                 <w:szCs w:val="24"/>
               </w:rPr>
-              <w:t>Intent: Initialize Borrow Book Use Case</w:t>
-            </w:r>
-          </w:p>
-          <w:p>
-            <w:pPr>
-              <w:pStyle w:val="bp"/>
-              <w:ind w:left="-48" w:firstLine="48"/>
-              <w:rPr>
-                <w:sz w:val="24"/>
-                <w:szCs w:val="24"/>
-              </w:rPr>
-            </w:pPr>
-            <w:r>
-              <w:rPr>
-                <w:sz w:val="24"/>
-                <w:szCs w:val="24"/>
-              </w:rPr>
-              <w:t>Signature: initialize()</w:t>
+              <w:t>Before a member can borrow a book, they</w:t>
+            </w:r>
+            <w:bookmarkStart w:id="0" w:name="_GoBack"/>
+            <w:bookmarkEnd w:id="0"/>
+            <w:r>
+              <w:rPr>
+                <w:sz w:val="24"/>
+                <w:szCs w:val="24"/>
+              </w:rPr>
+              <w:t xml:space="preserve"> must initiate a borrow book. </w:t>
             </w:r>
           </w:p>
         </w:tc>
@@ -722,13 +713,19 @@
           <w:p>
             <w:pPr>
               <w:pStyle w:val="bp"/>
-              <w:rPr>
-                <w:b/>
-                <w:bCs/>
-                <w:color w:val="FF0000"/>
-                <w:sz w:val="24"/>
+              <w:ind w:left="-48" w:firstLine="48"/>
+              <w:rPr>
+                <w:sz w:val="24"/>
+                <w:szCs w:val="24"/>
               </w:rPr>
             </w:pPr>
+            <w:r>
+              <w:rPr>
+                <w:sz w:val="24"/>
+                <w:szCs w:val="24"/>
+              </w:rPr>
+              <w:t>Intent: Initialize Borrow Book Use Case</w:t>
+            </w:r>
           </w:p>
           <w:p>
             <w:pPr>
@@ -740,17 +737,13 @@
                 <w:sz w:val="24"/>
               </w:rPr>
             </w:pPr>
-          </w:p>
-          <w:p>
-            <w:pPr>
-              <w:pStyle w:val="bp"/>
-              <w:rPr>
-                <w:b/>
-                <w:bCs/>
-                <w:color w:val="FF0000"/>
-                <w:sz w:val="24"/>
-              </w:rPr>
-            </w:pPr>
+            <w:r>
+              <w:rPr>
+                <w:sz w:val="24"/>
+                <w:szCs w:val="24"/>
+              </w:rPr>
+              <w:t>Signature: initialize()</w:t>
+            </w:r>
           </w:p>
         </w:tc>
       </w:tr>
@@ -1024,19 +1017,7 @@
               <w:rPr>
                 <w:sz w:val="24"/>
               </w:rPr>
-              <w:t xml:space="preserve">Enter member </w:t>
-            </w:r>
-            <w:r>
-              <w:rPr>
-                <w:sz w:val="24"/>
-              </w:rPr>
-              <w:t>I</w:t>
-            </w:r>
-            <w:r>
-              <w:rPr>
-                <w:sz w:val="24"/>
-              </w:rPr>
-              <w:t>d ‘1’, and press ‘Swipe Card’.</w:t>
+              <w:t>Click ‘Borrow Books’.</w:t>
             </w:r>
           </w:p>
         </w:tc>
@@ -1148,8 +1129,14 @@
                 <w:szCs w:val="24"/>
               </w:rPr>
             </w:pPr>
+            <w:r>
+              <w:rPr>
+                <w:sz w:val="24"/>
+                <w:szCs w:val="24"/>
+              </w:rPr>
+              <w:t xml:space="preserve">The </w:t>
+            </w:r>
             <w:proofErr w:type="spellStart"/>
-            <w:proofErr w:type="gramStart"/>
             <w:r>
               <w:rPr>
                 <w:sz w:val="24"/>
@@ -1158,7 +1145,6 @@
               <w:t>cardRead</w:t>
             </w:r>
             <w:proofErr w:type="spellEnd"/>
-            <w:proofErr w:type="gramEnd"/>
             <w:r>
               <w:rPr>
                 <w:sz w:val="24"/>
@@ -1175,21 +1161,19 @@
                 <w:szCs w:val="24"/>
               </w:rPr>
             </w:pPr>
-            <w:proofErr w:type="gramStart"/>
-            <w:r>
-              <w:rPr>
-                <w:sz w:val="24"/>
-                <w:szCs w:val="24"/>
-              </w:rPr>
-              <w:t>scanner</w:t>
-            </w:r>
-            <w:proofErr w:type="gramEnd"/>
-            <w:r>
-              <w:rPr>
-                <w:sz w:val="24"/>
-                <w:szCs w:val="24"/>
-              </w:rPr>
-              <w:t xml:space="preserve"> is enabled.</w:t>
+            <w:r>
+              <w:rPr>
+                <w:sz w:val="24"/>
+                <w:szCs w:val="24"/>
+              </w:rPr>
+              <w:t xml:space="preserve">The </w:t>
+            </w:r>
+            <w:r>
+              <w:rPr>
+                <w:sz w:val="24"/>
+                <w:szCs w:val="24"/>
+              </w:rPr>
+              <w:t>scanner is enabled.</w:t>
             </w:r>
           </w:p>
           <w:p>
@@ -1237,8 +1221,6 @@
         <w:pStyle w:val="bp"/>
         <w:spacing w:before="0" w:after="0"/>
       </w:pPr>
-      <w:bookmarkStart w:id="0" w:name="_GoBack"/>
-      <w:bookmarkEnd w:id="0"/>
     </w:p>
     <w:sectPr>
       <w:headerReference w:type="default" r:id="rId7"/>
@@ -1346,7 +1328,7 @@
         <w:rStyle w:val="PageNumber"/>
         <w:noProof/>
       </w:rPr>
-      <w:t>1</w:t>
+      <w:t>2</w:t>
     </w:r>
     <w:r>
       <w:rPr>

</xml_diff>

<commit_message>
Wrote up more UATs
</commit_message>
<xml_diff>
--- a/Test Documents/Test Scripts/Op1_Begin Use Case - UAT Test Script.docx
+++ b/Test Documents/Test Scripts/Op1_Begin Use Case - UAT Test Script.docx
@@ -210,16 +210,35 @@
                 <w:sz w:val="24"/>
                 <w:szCs w:val="24"/>
               </w:rPr>
-              <w:t>Before a member can borrow a book, they</w:t>
-            </w:r>
-            <w:bookmarkStart w:id="0" w:name="_GoBack"/>
-            <w:bookmarkEnd w:id="0"/>
-            <w:r>
-              <w:rPr>
-                <w:sz w:val="24"/>
-                <w:szCs w:val="24"/>
-              </w:rPr>
-              <w:t xml:space="preserve"> must initiate a borrow book. </w:t>
+              <w:t>Before a member can bor</w:t>
+            </w:r>
+            <w:r>
+              <w:rPr>
+                <w:sz w:val="24"/>
+                <w:szCs w:val="24"/>
+              </w:rPr>
+              <w:t>row a book, they must initiate “Borrow B</w:t>
+            </w:r>
+            <w:r>
+              <w:rPr>
+                <w:sz w:val="24"/>
+                <w:szCs w:val="24"/>
+              </w:rPr>
+              <w:t>ook</w:t>
+            </w:r>
+            <w:r>
+              <w:rPr>
+                <w:sz w:val="24"/>
+                <w:szCs w:val="24"/>
+              </w:rPr>
+              <w:t>”</w:t>
+            </w:r>
+            <w:r>
+              <w:rPr>
+                <w:sz w:val="24"/>
+                <w:szCs w:val="24"/>
+              </w:rPr>
+              <w:t xml:space="preserve">. </w:t>
             </w:r>
           </w:p>
         </w:tc>
@@ -312,7 +331,21 @@
                 <w:sz w:val="24"/>
                 <w:szCs w:val="24"/>
               </w:rPr>
-              <w:t>memberDAO</w:t>
+              <w:t>member</w:t>
+            </w:r>
+            <w:r>
+              <w:rPr>
+                <w:sz w:val="24"/>
+                <w:szCs w:val="24"/>
+              </w:rPr>
+              <w:t>Map</w:t>
+            </w:r>
+            <w:r>
+              <w:rPr>
+                <w:sz w:val="24"/>
+                <w:szCs w:val="24"/>
+              </w:rPr>
+              <w:t>DAO</w:t>
             </w:r>
             <w:proofErr w:type="spellEnd"/>
             <w:r>
@@ -328,7 +361,21 @@
                 <w:sz w:val="24"/>
                 <w:szCs w:val="24"/>
               </w:rPr>
-              <w:t>loanDAO</w:t>
+              <w:t>loan</w:t>
+            </w:r>
+            <w:r>
+              <w:rPr>
+                <w:sz w:val="24"/>
+                <w:szCs w:val="24"/>
+              </w:rPr>
+              <w:t>Map</w:t>
+            </w:r>
+            <w:r>
+              <w:rPr>
+                <w:sz w:val="24"/>
+                <w:szCs w:val="24"/>
+              </w:rPr>
+              <w:t>DAO</w:t>
             </w:r>
             <w:proofErr w:type="spellEnd"/>
             <w:r>
@@ -344,7 +391,21 @@
                 <w:sz w:val="24"/>
                 <w:szCs w:val="24"/>
               </w:rPr>
-              <w:t>bookDAO</w:t>
+              <w:t>book</w:t>
+            </w:r>
+            <w:r>
+              <w:rPr>
+                <w:sz w:val="24"/>
+                <w:szCs w:val="24"/>
+              </w:rPr>
+              <w:t>Map</w:t>
+            </w:r>
+            <w:r>
+              <w:rPr>
+                <w:sz w:val="24"/>
+                <w:szCs w:val="24"/>
+              </w:rPr>
+              <w:t>DAO</w:t>
             </w:r>
             <w:proofErr w:type="spellEnd"/>
             <w:r>
@@ -551,7 +612,23 @@
                 <w:sz w:val="24"/>
                 <w:szCs w:val="24"/>
               </w:rPr>
-              <w:t>BorrowBokUI</w:t>
+              <w:t>BorrowBo</w:t>
+            </w:r>
+            <w:r>
+              <w:rPr>
+                <w:sz w:val="24"/>
+                <w:szCs w:val="24"/>
+              </w:rPr>
+              <w:t>o</w:t>
+            </w:r>
+            <w:bookmarkStart w:id="0" w:name="_GoBack"/>
+            <w:bookmarkEnd w:id="0"/>
+            <w:r>
+              <w:rPr>
+                <w:sz w:val="24"/>
+                <w:szCs w:val="24"/>
+              </w:rPr>
+              <w:t>kUI</w:t>
             </w:r>
             <w:proofErr w:type="spellEnd"/>
             <w:r>
@@ -1028,6 +1105,10 @@
           <w:p>
             <w:pPr>
               <w:pStyle w:val="bp"/>
+              <w:numPr>
+                <w:ilvl w:val="0"/>
+                <w:numId w:val="32"/>
+              </w:numPr>
               <w:rPr>
                 <w:sz w:val="24"/>
                 <w:szCs w:val="24"/>
@@ -1060,6 +1141,10 @@
           <w:p>
             <w:pPr>
               <w:pStyle w:val="bp"/>
+              <w:numPr>
+                <w:ilvl w:val="0"/>
+                <w:numId w:val="32"/>
+              </w:numPr>
               <w:rPr>
                 <w:sz w:val="24"/>
                 <w:szCs w:val="24"/>
@@ -1108,6 +1193,10 @@
           <w:p>
             <w:pPr>
               <w:pStyle w:val="bp"/>
+              <w:numPr>
+                <w:ilvl w:val="0"/>
+                <w:numId w:val="32"/>
+              </w:numPr>
               <w:rPr>
                 <w:sz w:val="24"/>
                 <w:szCs w:val="24"/>
@@ -1124,6 +1213,10 @@
           <w:p>
             <w:pPr>
               <w:pStyle w:val="bp"/>
+              <w:numPr>
+                <w:ilvl w:val="0"/>
+                <w:numId w:val="32"/>
+              </w:numPr>
               <w:rPr>
                 <w:sz w:val="24"/>
                 <w:szCs w:val="24"/>
@@ -1156,6 +1249,10 @@
           <w:p>
             <w:pPr>
               <w:pStyle w:val="bp"/>
+              <w:numPr>
+                <w:ilvl w:val="0"/>
+                <w:numId w:val="32"/>
+              </w:numPr>
               <w:rPr>
                 <w:sz w:val="24"/>
                 <w:szCs w:val="24"/>
@@ -1931,6 +2028,119 @@
     </w:lvl>
   </w:abstractNum>
   <w:abstractNum w:abstractNumId="3" w15:restartNumberingAfterBreak="0">
+    <w:nsid w:val="070D2505"/>
+    <w:multiLevelType w:val="hybridMultilevel"/>
+    <w:tmpl w:val="DEA28E2A"/>
+    <w:lvl w:ilvl="0" w:tplc="0C090001">
+      <w:start w:val="1"/>
+      <w:numFmt w:val="bullet"/>
+      <w:lvlText w:val=""/>
+      <w:lvlJc w:val="left"/>
+      <w:pPr>
+        <w:ind w:left="720" w:hanging="360"/>
+      </w:pPr>
+      <w:rPr>
+        <w:rFonts w:ascii="Symbol" w:hAnsi="Symbol" w:hint="default"/>
+      </w:rPr>
+    </w:lvl>
+    <w:lvl w:ilvl="1" w:tplc="0C090003" w:tentative="1">
+      <w:start w:val="1"/>
+      <w:numFmt w:val="bullet"/>
+      <w:lvlText w:val="o"/>
+      <w:lvlJc w:val="left"/>
+      <w:pPr>
+        <w:ind w:left="1440" w:hanging="360"/>
+      </w:pPr>
+      <w:rPr>
+        <w:rFonts w:ascii="Courier New" w:hAnsi="Courier New" w:cs="Courier New" w:hint="default"/>
+      </w:rPr>
+    </w:lvl>
+    <w:lvl w:ilvl="2" w:tplc="0C090005" w:tentative="1">
+      <w:start w:val="1"/>
+      <w:numFmt w:val="bullet"/>
+      <w:lvlText w:val=""/>
+      <w:lvlJc w:val="left"/>
+      <w:pPr>
+        <w:ind w:left="2160" w:hanging="360"/>
+      </w:pPr>
+      <w:rPr>
+        <w:rFonts w:ascii="Wingdings" w:hAnsi="Wingdings" w:hint="default"/>
+      </w:rPr>
+    </w:lvl>
+    <w:lvl w:ilvl="3" w:tplc="0C090001" w:tentative="1">
+      <w:start w:val="1"/>
+      <w:numFmt w:val="bullet"/>
+      <w:lvlText w:val=""/>
+      <w:lvlJc w:val="left"/>
+      <w:pPr>
+        <w:ind w:left="2880" w:hanging="360"/>
+      </w:pPr>
+      <w:rPr>
+        <w:rFonts w:ascii="Symbol" w:hAnsi="Symbol" w:hint="default"/>
+      </w:rPr>
+    </w:lvl>
+    <w:lvl w:ilvl="4" w:tplc="0C090003" w:tentative="1">
+      <w:start w:val="1"/>
+      <w:numFmt w:val="bullet"/>
+      <w:lvlText w:val="o"/>
+      <w:lvlJc w:val="left"/>
+      <w:pPr>
+        <w:ind w:left="3600" w:hanging="360"/>
+      </w:pPr>
+      <w:rPr>
+        <w:rFonts w:ascii="Courier New" w:hAnsi="Courier New" w:cs="Courier New" w:hint="default"/>
+      </w:rPr>
+    </w:lvl>
+    <w:lvl w:ilvl="5" w:tplc="0C090005" w:tentative="1">
+      <w:start w:val="1"/>
+      <w:numFmt w:val="bullet"/>
+      <w:lvlText w:val=""/>
+      <w:lvlJc w:val="left"/>
+      <w:pPr>
+        <w:ind w:left="4320" w:hanging="360"/>
+      </w:pPr>
+      <w:rPr>
+        <w:rFonts w:ascii="Wingdings" w:hAnsi="Wingdings" w:hint="default"/>
+      </w:rPr>
+    </w:lvl>
+    <w:lvl w:ilvl="6" w:tplc="0C090001" w:tentative="1">
+      <w:start w:val="1"/>
+      <w:numFmt w:val="bullet"/>
+      <w:lvlText w:val=""/>
+      <w:lvlJc w:val="left"/>
+      <w:pPr>
+        <w:ind w:left="5040" w:hanging="360"/>
+      </w:pPr>
+      <w:rPr>
+        <w:rFonts w:ascii="Symbol" w:hAnsi="Symbol" w:hint="default"/>
+      </w:rPr>
+    </w:lvl>
+    <w:lvl w:ilvl="7" w:tplc="0C090003" w:tentative="1">
+      <w:start w:val="1"/>
+      <w:numFmt w:val="bullet"/>
+      <w:lvlText w:val="o"/>
+      <w:lvlJc w:val="left"/>
+      <w:pPr>
+        <w:ind w:left="5760" w:hanging="360"/>
+      </w:pPr>
+      <w:rPr>
+        <w:rFonts w:ascii="Courier New" w:hAnsi="Courier New" w:cs="Courier New" w:hint="default"/>
+      </w:rPr>
+    </w:lvl>
+    <w:lvl w:ilvl="8" w:tplc="0C090005" w:tentative="1">
+      <w:start w:val="1"/>
+      <w:numFmt w:val="bullet"/>
+      <w:lvlText w:val=""/>
+      <w:lvlJc w:val="left"/>
+      <w:pPr>
+        <w:ind w:left="6480" w:hanging="360"/>
+      </w:pPr>
+      <w:rPr>
+        <w:rFonts w:ascii="Wingdings" w:hAnsi="Wingdings" w:hint="default"/>
+      </w:rPr>
+    </w:lvl>
+  </w:abstractNum>
+  <w:abstractNum w:abstractNumId="4" w15:restartNumberingAfterBreak="0">
     <w:nsid w:val="17A55B85"/>
     <w:multiLevelType w:val="hybridMultilevel"/>
     <w:tmpl w:val="8D1842D6"/>
@@ -2079,7 +2289,7 @@
       </w:rPr>
     </w:lvl>
   </w:abstractNum>
-  <w:abstractNum w:abstractNumId="4" w15:restartNumberingAfterBreak="0">
+  <w:abstractNum w:abstractNumId="5" w15:restartNumberingAfterBreak="0">
     <w:nsid w:val="18204513"/>
     <w:multiLevelType w:val="hybridMultilevel"/>
     <w:tmpl w:val="52C23DEC"/>
@@ -2219,7 +2429,7 @@
       </w:rPr>
     </w:lvl>
   </w:abstractNum>
-  <w:abstractNum w:abstractNumId="5" w15:restartNumberingAfterBreak="0">
+  <w:abstractNum w:abstractNumId="6" w15:restartNumberingAfterBreak="0">
     <w:nsid w:val="23373AEC"/>
     <w:multiLevelType w:val="hybridMultilevel"/>
     <w:tmpl w:val="4E7E8CD8"/>
@@ -2359,7 +2569,7 @@
       </w:rPr>
     </w:lvl>
   </w:abstractNum>
-  <w:abstractNum w:abstractNumId="6" w15:restartNumberingAfterBreak="0">
+  <w:abstractNum w:abstractNumId="7" w15:restartNumberingAfterBreak="0">
     <w:nsid w:val="24F1788D"/>
     <w:multiLevelType w:val="hybridMultilevel"/>
     <w:tmpl w:val="0066A2B0"/>
@@ -2499,7 +2709,7 @@
       </w:rPr>
     </w:lvl>
   </w:abstractNum>
-  <w:abstractNum w:abstractNumId="7" w15:restartNumberingAfterBreak="0">
+  <w:abstractNum w:abstractNumId="8" w15:restartNumberingAfterBreak="0">
     <w:nsid w:val="26361CF2"/>
     <w:multiLevelType w:val="hybridMultilevel"/>
     <w:tmpl w:val="FAFE6C56"/>
@@ -2615,7 +2825,7 @@
       </w:pPr>
     </w:lvl>
   </w:abstractNum>
-  <w:abstractNum w:abstractNumId="8" w15:restartNumberingAfterBreak="0">
+  <w:abstractNum w:abstractNumId="9" w15:restartNumberingAfterBreak="0">
     <w:nsid w:val="27094DC7"/>
     <w:multiLevelType w:val="singleLevel"/>
     <w:tmpl w:val="B982229E"/>
@@ -2634,7 +2844,7 @@
       </w:rPr>
     </w:lvl>
   </w:abstractNum>
-  <w:abstractNum w:abstractNumId="9" w15:restartNumberingAfterBreak="0">
+  <w:abstractNum w:abstractNumId="10" w15:restartNumberingAfterBreak="0">
     <w:nsid w:val="291963EA"/>
     <w:multiLevelType w:val="hybridMultilevel"/>
     <w:tmpl w:val="BED0A518"/>
@@ -2747,7 +2957,7 @@
       </w:pPr>
     </w:lvl>
   </w:abstractNum>
-  <w:abstractNum w:abstractNumId="10" w15:restartNumberingAfterBreak="0">
+  <w:abstractNum w:abstractNumId="11" w15:restartNumberingAfterBreak="0">
     <w:nsid w:val="3A7965B8"/>
     <w:multiLevelType w:val="singleLevel"/>
     <w:tmpl w:val="2F265148"/>
@@ -2765,7 +2975,7 @@
       </w:pPr>
     </w:lvl>
   </w:abstractNum>
-  <w:abstractNum w:abstractNumId="11" w15:restartNumberingAfterBreak="0">
+  <w:abstractNum w:abstractNumId="12" w15:restartNumberingAfterBreak="0">
     <w:nsid w:val="40071A31"/>
     <w:multiLevelType w:val="singleLevel"/>
     <w:tmpl w:val="B39CD984"/>
@@ -2786,7 +2996,7 @@
       </w:rPr>
     </w:lvl>
   </w:abstractNum>
-  <w:abstractNum w:abstractNumId="12" w15:restartNumberingAfterBreak="0">
+  <w:abstractNum w:abstractNumId="13" w15:restartNumberingAfterBreak="0">
     <w:nsid w:val="44E54C59"/>
     <w:multiLevelType w:val="hybridMultilevel"/>
     <w:tmpl w:val="8B408572"/>
@@ -2926,7 +3136,7 @@
       </w:rPr>
     </w:lvl>
   </w:abstractNum>
-  <w:abstractNum w:abstractNumId="13" w15:restartNumberingAfterBreak="0">
+  <w:abstractNum w:abstractNumId="14" w15:restartNumberingAfterBreak="0">
     <w:nsid w:val="4AC53748"/>
     <w:multiLevelType w:val="singleLevel"/>
     <w:tmpl w:val="1BBC797C"/>
@@ -2947,7 +3157,7 @@
       </w:rPr>
     </w:lvl>
   </w:abstractNum>
-  <w:abstractNum w:abstractNumId="14" w15:restartNumberingAfterBreak="0">
+  <w:abstractNum w:abstractNumId="15" w15:restartNumberingAfterBreak="0">
     <w:nsid w:val="54964F60"/>
     <w:multiLevelType w:val="hybridMultilevel"/>
     <w:tmpl w:val="CB1098A2"/>
@@ -3060,7 +3270,7 @@
       </w:pPr>
     </w:lvl>
   </w:abstractNum>
-  <w:abstractNum w:abstractNumId="15" w15:restartNumberingAfterBreak="0">
+  <w:abstractNum w:abstractNumId="16" w15:restartNumberingAfterBreak="0">
     <w:nsid w:val="568F7C63"/>
     <w:multiLevelType w:val="hybridMultilevel"/>
     <w:tmpl w:val="CBDADF12"/>
@@ -3202,7 +3412,7 @@
       </w:rPr>
     </w:lvl>
   </w:abstractNum>
-  <w:abstractNum w:abstractNumId="16" w15:restartNumberingAfterBreak="0">
+  <w:abstractNum w:abstractNumId="17" w15:restartNumberingAfterBreak="0">
     <w:nsid w:val="5B395403"/>
     <w:multiLevelType w:val="hybridMultilevel"/>
     <w:tmpl w:val="ACC48B36"/>
@@ -3318,7 +3528,7 @@
       </w:pPr>
     </w:lvl>
   </w:abstractNum>
-  <w:abstractNum w:abstractNumId="17" w15:restartNumberingAfterBreak="0">
+  <w:abstractNum w:abstractNumId="18" w15:restartNumberingAfterBreak="0">
     <w:nsid w:val="5C1B4F23"/>
     <w:multiLevelType w:val="singleLevel"/>
     <w:tmpl w:val="FD1471C0"/>
@@ -3348,7 +3558,7 @@
       </w:rPr>
     </w:lvl>
   </w:abstractNum>
-  <w:abstractNum w:abstractNumId="18" w15:restartNumberingAfterBreak="0">
+  <w:abstractNum w:abstractNumId="19" w15:restartNumberingAfterBreak="0">
     <w:nsid w:val="5CA03658"/>
     <w:multiLevelType w:val="hybridMultilevel"/>
     <w:tmpl w:val="05560240"/>
@@ -3488,7 +3698,7 @@
       </w:rPr>
     </w:lvl>
   </w:abstractNum>
-  <w:abstractNum w:abstractNumId="19" w15:restartNumberingAfterBreak="0">
+  <w:abstractNum w:abstractNumId="20" w15:restartNumberingAfterBreak="0">
     <w:nsid w:val="61536E75"/>
     <w:multiLevelType w:val="hybridMultilevel"/>
     <w:tmpl w:val="97729E14"/>
@@ -3628,7 +3838,7 @@
       </w:rPr>
     </w:lvl>
   </w:abstractNum>
-  <w:abstractNum w:abstractNumId="20" w15:restartNumberingAfterBreak="0">
+  <w:abstractNum w:abstractNumId="21" w15:restartNumberingAfterBreak="0">
     <w:nsid w:val="67A903E2"/>
     <w:multiLevelType w:val="hybridMultilevel"/>
     <w:tmpl w:val="6A26A290"/>
@@ -3769,7 +3979,7 @@
       </w:rPr>
     </w:lvl>
   </w:abstractNum>
-  <w:abstractNum w:abstractNumId="21" w15:restartNumberingAfterBreak="0">
+  <w:abstractNum w:abstractNumId="22" w15:restartNumberingAfterBreak="0">
     <w:nsid w:val="6A3C46E8"/>
     <w:multiLevelType w:val="hybridMultilevel"/>
     <w:tmpl w:val="E74295F6"/>
@@ -3882,7 +4092,7 @@
       </w:pPr>
     </w:lvl>
   </w:abstractNum>
-  <w:abstractNum w:abstractNumId="22" w15:restartNumberingAfterBreak="0">
+  <w:abstractNum w:abstractNumId="23" w15:restartNumberingAfterBreak="0">
     <w:nsid w:val="6A417BF2"/>
     <w:multiLevelType w:val="hybridMultilevel"/>
     <w:tmpl w:val="79B22646"/>
@@ -4001,7 +4211,7 @@
       </w:pPr>
     </w:lvl>
   </w:abstractNum>
-  <w:abstractNum w:abstractNumId="23" w15:restartNumberingAfterBreak="0">
+  <w:abstractNum w:abstractNumId="24" w15:restartNumberingAfterBreak="0">
     <w:nsid w:val="6D9B1DF6"/>
     <w:multiLevelType w:val="hybridMultilevel"/>
     <w:tmpl w:val="39F6E6B2"/>
@@ -4120,7 +4330,7 @@
       </w:pPr>
     </w:lvl>
   </w:abstractNum>
-  <w:abstractNum w:abstractNumId="24" w15:restartNumberingAfterBreak="0">
+  <w:abstractNum w:abstractNumId="25" w15:restartNumberingAfterBreak="0">
     <w:nsid w:val="72864362"/>
     <w:multiLevelType w:val="hybridMultilevel"/>
     <w:tmpl w:val="75C2380E"/>
@@ -4260,7 +4470,7 @@
       </w:rPr>
     </w:lvl>
   </w:abstractNum>
-  <w:abstractNum w:abstractNumId="25" w15:restartNumberingAfterBreak="0">
+  <w:abstractNum w:abstractNumId="26" w15:restartNumberingAfterBreak="0">
     <w:nsid w:val="733D48AD"/>
     <w:multiLevelType w:val="hybridMultilevel"/>
     <w:tmpl w:val="9A60CCEE"/>
@@ -4373,7 +4583,7 @@
       </w:pPr>
     </w:lvl>
   </w:abstractNum>
-  <w:abstractNum w:abstractNumId="26" w15:restartNumberingAfterBreak="0">
+  <w:abstractNum w:abstractNumId="27" w15:restartNumberingAfterBreak="0">
     <w:nsid w:val="771D5D70"/>
     <w:multiLevelType w:val="hybridMultilevel"/>
     <w:tmpl w:val="D8CCBFA4"/>
@@ -4513,7 +4723,7 @@
       </w:rPr>
     </w:lvl>
   </w:abstractNum>
-  <w:abstractNum w:abstractNumId="27" w15:restartNumberingAfterBreak="0">
+  <w:abstractNum w:abstractNumId="28" w15:restartNumberingAfterBreak="0">
     <w:nsid w:val="7F0820D1"/>
     <w:multiLevelType w:val="hybridMultilevel"/>
     <w:tmpl w:val="4D5633E4"/>
@@ -4626,7 +4836,7 @@
       </w:rPr>
     </w:lvl>
   </w:abstractNum>
-  <w:abstractNum w:abstractNumId="28" w15:restartNumberingAfterBreak="0">
+  <w:abstractNum w:abstractNumId="29" w15:restartNumberingAfterBreak="0">
     <w:nsid w:val="7FF22ED4"/>
     <w:multiLevelType w:val="hybridMultilevel"/>
     <w:tmpl w:val="603E9AE0"/>
@@ -4767,70 +4977,70 @@
     </w:lvl>
   </w:abstractNum>
   <w:num w:numId="1">
+    <w:abstractNumId w:val="12"/>
+  </w:num>
+  <w:num w:numId="2">
+    <w:abstractNumId w:val="9"/>
+  </w:num>
+  <w:num w:numId="3">
+    <w:abstractNumId w:val="14"/>
+  </w:num>
+  <w:num w:numId="4">
     <w:abstractNumId w:val="11"/>
   </w:num>
-  <w:num w:numId="2">
+  <w:num w:numId="5">
+    <w:abstractNumId w:val="18"/>
+  </w:num>
+  <w:num w:numId="6">
+    <w:abstractNumId w:val="17"/>
+  </w:num>
+  <w:num w:numId="7">
     <w:abstractNumId w:val="8"/>
   </w:num>
-  <w:num w:numId="3">
-    <w:abstractNumId w:val="13"/>
-  </w:num>
-  <w:num w:numId="4">
-    <w:abstractNumId w:val="10"/>
-  </w:num>
-  <w:num w:numId="5">
-    <w:abstractNumId w:val="17"/>
-  </w:num>
-  <w:num w:numId="6">
+  <w:num w:numId="8">
     <w:abstractNumId w:val="16"/>
   </w:num>
-  <w:num w:numId="7">
-    <w:abstractNumId w:val="7"/>
-  </w:num>
-  <w:num w:numId="8">
-    <w:abstractNumId w:val="15"/>
-  </w:num>
   <w:num w:numId="9">
-    <w:abstractNumId w:val="20"/>
+    <w:abstractNumId w:val="21"/>
   </w:num>
   <w:num w:numId="10">
     <w:abstractNumId w:val="1"/>
   </w:num>
   <w:num w:numId="11">
-    <w:abstractNumId w:val="3"/>
+    <w:abstractNumId w:val="4"/>
   </w:num>
   <w:num w:numId="12">
-    <w:abstractNumId w:val="28"/>
+    <w:abstractNumId w:val="29"/>
   </w:num>
   <w:num w:numId="13">
-    <w:abstractNumId w:val="6"/>
+    <w:abstractNumId w:val="7"/>
   </w:num>
   <w:num w:numId="14">
     <w:abstractNumId w:val="0"/>
   </w:num>
   <w:num w:numId="15">
+    <w:abstractNumId w:val="24"/>
+  </w:num>
+  <w:num w:numId="16">
     <w:abstractNumId w:val="23"/>
   </w:num>
-  <w:num w:numId="16">
+  <w:num w:numId="17">
     <w:abstractNumId w:val="22"/>
   </w:num>
-  <w:num w:numId="17">
-    <w:abstractNumId w:val="21"/>
-  </w:num>
   <w:num w:numId="18">
-    <w:abstractNumId w:val="19"/>
+    <w:abstractNumId w:val="20"/>
   </w:num>
   <w:num w:numId="19">
-    <w:abstractNumId w:val="4"/>
+    <w:abstractNumId w:val="5"/>
   </w:num>
   <w:num w:numId="20">
-    <w:abstractNumId w:val="10"/>
+    <w:abstractNumId w:val="11"/>
     <w:lvlOverride w:ilvl="0">
       <w:startOverride w:val="1"/>
     </w:lvlOverride>
   </w:num>
   <w:num w:numId="21">
-    <w:abstractNumId w:val="16"/>
+    <w:abstractNumId w:val="17"/>
     <w:lvlOverride w:ilvl="0">
       <w:startOverride w:val="1"/>
     </w:lvlOverride>
@@ -4858,34 +5068,37 @@
     </w:lvlOverride>
   </w:num>
   <w:num w:numId="22">
-    <w:abstractNumId w:val="24"/>
+    <w:abstractNumId w:val="25"/>
   </w:num>
   <w:num w:numId="23">
-    <w:abstractNumId w:val="5"/>
+    <w:abstractNumId w:val="6"/>
   </w:num>
   <w:num w:numId="24">
-    <w:abstractNumId w:val="12"/>
+    <w:abstractNumId w:val="13"/>
   </w:num>
   <w:num w:numId="25">
     <w:abstractNumId w:val="2"/>
   </w:num>
   <w:num w:numId="26">
-    <w:abstractNumId w:val="18"/>
+    <w:abstractNumId w:val="19"/>
   </w:num>
   <w:num w:numId="27">
+    <w:abstractNumId w:val="27"/>
+  </w:num>
+  <w:num w:numId="28">
+    <w:abstractNumId w:val="15"/>
+  </w:num>
+  <w:num w:numId="29">
     <w:abstractNumId w:val="26"/>
   </w:num>
-  <w:num w:numId="28">
-    <w:abstractNumId w:val="14"/>
-  </w:num>
-  <w:num w:numId="29">
-    <w:abstractNumId w:val="25"/>
-  </w:num>
   <w:num w:numId="30">
-    <w:abstractNumId w:val="9"/>
+    <w:abstractNumId w:val="10"/>
   </w:num>
   <w:num w:numId="31">
-    <w:abstractNumId w:val="27"/>
+    <w:abstractNumId w:val="28"/>
+  </w:num>
+  <w:num w:numId="32">
+    <w:abstractNumId w:val="3"/>
   </w:num>
 </w:numbering>
 </file>

</xml_diff>